<commit_message>
File changes and update
</commit_message>
<xml_diff>
--- a/adatbazis_REKA.docx
+++ b/adatbazis_REKA.docx
@@ -82,28 +82,11 @@
                   <w:ind w:left="0"/>
                 </w:pPr>
                 <w:r>
+                  <w:rPr>
+                    <w:sz w:val="144"/>
+                    <w:szCs w:val="24"/>
+                  </w:rPr>
                   <w:t>RÉKA</w:t>
-                </w:r>
-              </w:p>
-              <w:p>
-                <w:pPr>
-                  <w:pStyle w:val="Nincstrkz"/>
-                  <w:spacing w:line="216" w:lineRule="auto"/>
-                  <w:rPr>
-                    <w:rFonts w:asciiTheme="majorHAnsi" w:eastAsiaTheme="majorEastAsia" w:hAnsiTheme="majorHAnsi" w:cstheme="majorBidi"/>
-                    <w:color w:val="00C6BB" w:themeColor="accent1"/>
-                    <w:sz w:val="88"/>
-                    <w:szCs w:val="88"/>
-                  </w:rPr>
-                </w:pPr>
-                <w:r>
-                  <w:rPr>
-                    <w:rFonts w:asciiTheme="majorHAnsi" w:eastAsiaTheme="majorEastAsia" w:hAnsiTheme="majorHAnsi" w:cstheme="majorBidi"/>
-                    <w:color w:val="00C6BB" w:themeColor="accent1"/>
-                    <w:sz w:val="88"/>
-                    <w:szCs w:val="88"/>
-                  </w:rPr>
-                  <w:t>adatbázis</w:t>
                 </w:r>
               </w:p>
             </w:tc>
@@ -113,6 +96,7 @@
               <w:sdtPr>
                 <w:rPr>
                   <w:rStyle w:val="AlcmChar"/>
+                  <w:color w:val="auto"/>
                 </w:rPr>
                 <w:alias w:val="Alcím"/>
                 <w:id w:val="13406923"/>
@@ -149,6 +133,7 @@
                     <w:r>
                       <w:rPr>
                         <w:rStyle w:val="AlcmChar"/>
+                        <w:color w:val="auto"/>
                       </w:rPr>
                       <w:t>Rendelés, Értékesítés, Készlet, Adminisztráció</w:t>
                     </w:r>
@@ -156,6 +141,44 @@
                 </w:tc>
               </w:sdtContent>
             </w:sdt>
+          </w:tr>
+          <w:tr>
+            <w:tc>
+              <w:tcPr>
+                <w:tcW w:w="7672" w:type="dxa"/>
+                <w:tcMar>
+                  <w:top w:w="216" w:type="dxa"/>
+                  <w:left w:w="115" w:type="dxa"/>
+                  <w:bottom w:w="216" w:type="dxa"/>
+                  <w:right w:w="115" w:type="dxa"/>
+                </w:tcMar>
+              </w:tcPr>
+              <w:p>
+                <w:pPr>
+                  <w:pStyle w:val="Nincstrkz"/>
+                  <w:spacing w:before="1800"/>
+                  <w:rPr>
+                    <w:rStyle w:val="AlcmChar"/>
+                    <w:i w:val="0"/>
+                    <w:iCs/>
+                    <w:color w:val="auto"/>
+                    <w:sz w:val="88"/>
+                    <w:szCs w:val="88"/>
+                  </w:rPr>
+                </w:pPr>
+                <w:r>
+                  <w:rPr>
+                    <w:rStyle w:val="AlcmChar"/>
+                    <w:i w:val="0"/>
+                    <w:iCs/>
+                    <w:color w:val="00C6BB" w:themeColor="accent1"/>
+                    <w:sz w:val="88"/>
+                    <w:szCs w:val="88"/>
+                  </w:rPr>
+                  <w:t>Adatbázis</w:t>
+                </w:r>
+              </w:p>
+            </w:tc>
           </w:tr>
         </w:tbl>
         <w:tbl>
@@ -187,6 +210,22 @@
                     <w:szCs w:val="28"/>
                   </w:rPr>
                 </w:pPr>
+                <w:r>
+                  <w:rPr>
+                    <w:color w:val="00C6BB" w:themeColor="accent1"/>
+                    <w:sz w:val="28"/>
+                    <w:szCs w:val="28"/>
+                  </w:rPr>
+                  <w:t>Készítette:</w:t>
+                </w:r>
+                <w:r>
+                  <w:rPr>
+                    <w:color w:val="00C6BB" w:themeColor="accent1"/>
+                    <w:sz w:val="28"/>
+                    <w:szCs w:val="28"/>
+                  </w:rPr>
+                  <w:br/>
+                </w:r>
                 <w:r>
                   <w:rPr>
                     <w:color w:val="00C6BB" w:themeColor="accent1"/>
@@ -2740,11 +2779,6 @@
     </w:p>
     <w:p>
       <w:pPr>
-        <w:pStyle w:val="Listaszerbekezds"/>
-      </w:pPr>
-    </w:p>
-    <w:p>
-      <w:pPr>
         <w:pStyle w:val="Cmsor2"/>
         <w:numPr>
           <w:ilvl w:val="1"/>
@@ -3775,7 +3809,7 @@
         <v:path o:extrusionok="f" gradientshapeok="t" o:connecttype="rect"/>
         <o:lock v:ext="edit" aspectratio="t"/>
       </v:shapetype>
-      <v:shape id="_x0000_i1174" type="#_x0000_t75" style="width:160.5pt;height:173pt" o:bullet="t">
+      <v:shape id="_x0000_i1186" type="#_x0000_t75" style="width:160.3pt;height:173.2pt" o:bullet="t">
         <v:imagedata r:id="rId1" o:title="reka_symbol_alt"/>
       </v:shape>
     </w:pict>
@@ -7213,7 +7247,7 @@
   <w:style w:type="paragraph" w:default="1" w:styleId="Norml">
     <w:name w:val="Normal"/>
     <w:qFormat/>
-    <w:rsid w:val="00E7539D"/>
+    <w:rsid w:val="00320962"/>
     <w:pPr>
       <w:spacing w:after="0"/>
       <w:ind w:left="1418"/>
@@ -7233,7 +7267,7 @@
       <w:numPr>
         <w:numId w:val="23"/>
       </w:numPr>
-      <w:spacing w:before="120" w:after="240" w:line="240" w:lineRule="auto"/>
+      <w:spacing w:after="240" w:line="240" w:lineRule="auto"/>
       <w:ind w:left="714" w:hanging="357"/>
       <w:outlineLvl w:val="0"/>
     </w:pPr>
@@ -7254,13 +7288,13 @@
     <w:link w:val="Cmsor2Char"/>
     <w:uiPriority w:val="9"/>
     <w:qFormat/>
-    <w:rsid w:val="00DB3E9A"/>
+    <w:rsid w:val="00320962"/>
     <w:pPr>
       <w:keepNext/>
       <w:numPr>
         <w:numId w:val="24"/>
       </w:numPr>
-      <w:spacing w:line="240" w:lineRule="auto"/>
+      <w:spacing w:before="120" w:after="120" w:line="240" w:lineRule="auto"/>
       <w:ind w:left="714" w:hanging="357"/>
       <w:outlineLvl w:val="1"/>
     </w:pPr>
@@ -7343,7 +7377,7 @@
     <w:basedOn w:val="Bekezdsalapbettpusa"/>
     <w:link w:val="Cmsor2"/>
     <w:uiPriority w:val="9"/>
-    <w:rsid w:val="00DB3E9A"/>
+    <w:rsid w:val="00320962"/>
     <w:rPr>
       <w:rFonts w:asciiTheme="majorHAnsi" w:eastAsia="Times New Roman" w:hAnsiTheme="majorHAnsi" w:cs="Times New Roman"/>
       <w:b/>
@@ -7457,7 +7491,7 @@
     <w:basedOn w:val="Norml"/>
     <w:uiPriority w:val="34"/>
     <w:qFormat/>
-    <w:rsid w:val="00E23FA0"/>
+    <w:rsid w:val="005977E0"/>
     <w:pPr>
       <w:numPr>
         <w:numId w:val="25"/>
@@ -7883,6 +7917,7 @@
     <w:rsid w:val="005A03E4"/>
     <w:rsid w:val="005A7BE3"/>
     <w:rsid w:val="00664220"/>
+    <w:rsid w:val="00671F70"/>
     <w:rsid w:val="006766BE"/>
     <w:rsid w:val="0077425C"/>
     <w:rsid w:val="007C3123"/>
@@ -7890,6 +7925,7 @@
     <w:rsid w:val="00970177"/>
     <w:rsid w:val="00977F14"/>
     <w:rsid w:val="00CA50EE"/>
+    <w:rsid w:val="00CD720E"/>
     <w:rsid w:val="00D1597E"/>
     <w:rsid w:val="00DA1126"/>
     <w:rsid w:val="00DD650B"/>

</xml_diff>

<commit_message>
File update and add
Updated:
- adatbazis_REKA.docx
Added:
- adatbazis_REKA.sql
- ekdiagramm_REKA.svg
</commit_message>
<xml_diff>
--- a/adatbazis_REKA.docx
+++ b/adatbazis_REKA.docx
@@ -463,7 +463,7 @@
           <w:r>
             <w:fldChar w:fldCharType="separate"/>
           </w:r>
-          <w:hyperlink w:anchor="_Toc209782615" w:history="1">
+          <w:hyperlink w:anchor="_Toc210202055" w:history="1">
             <w:r>
               <w:rPr>
                 <w:rStyle w:val="Hiperhivatkozs"/>
@@ -490,7 +490,7 @@
                 <w:noProof/>
                 <w:webHidden/>
               </w:rPr>
-              <w:instrText xml:space="preserve"> PAGEREF _Toc209782615 \h </w:instrText>
+              <w:instrText xml:space="preserve"> PAGEREF _Toc210202055 \h </w:instrText>
             </w:r>
             <w:r>
               <w:rPr>
@@ -530,7 +530,7 @@
               <w:lang w:eastAsia="hu-HU"/>
             </w:rPr>
           </w:pPr>
-          <w:hyperlink w:anchor="_Toc209782616" w:history="1">
+          <w:hyperlink w:anchor="_Toc210202056" w:history="1">
             <w:r>
               <w:rPr>
                 <w:rStyle w:val="Hiperhivatkozs"/>
@@ -572,7 +572,7 @@
                 <w:noProof/>
                 <w:webHidden/>
               </w:rPr>
-              <w:instrText xml:space="preserve"> PAGEREF _Toc209782616 \h </w:instrText>
+              <w:instrText xml:space="preserve"> PAGEREF _Toc210202056 \h </w:instrText>
             </w:r>
             <w:r>
               <w:rPr>
@@ -612,7 +612,7 @@
               <w:lang w:eastAsia="hu-HU"/>
             </w:rPr>
           </w:pPr>
-          <w:hyperlink w:anchor="_Toc209782617" w:history="1">
+          <w:hyperlink w:anchor="_Toc210202057" w:history="1">
             <w:r>
               <w:rPr>
                 <w:rStyle w:val="Hiperhivatkozs"/>
@@ -654,7 +654,7 @@
                 <w:noProof/>
                 <w:webHidden/>
               </w:rPr>
-              <w:instrText xml:space="preserve"> PAGEREF _Toc209782617 \h </w:instrText>
+              <w:instrText xml:space="preserve"> PAGEREF _Toc210202057 \h </w:instrText>
             </w:r>
             <w:r>
               <w:rPr>
@@ -694,7 +694,7 @@
               <w:lang w:eastAsia="hu-HU"/>
             </w:rPr>
           </w:pPr>
-          <w:hyperlink w:anchor="_Toc209782618" w:history="1">
+          <w:hyperlink w:anchor="_Toc210202058" w:history="1">
             <w:r>
               <w:rPr>
                 <w:rStyle w:val="Hiperhivatkozs"/>
@@ -736,7 +736,7 @@
                 <w:noProof/>
                 <w:webHidden/>
               </w:rPr>
-              <w:instrText xml:space="preserve"> PAGEREF _Toc209782618 \h </w:instrText>
+              <w:instrText xml:space="preserve"> PAGEREF _Toc210202058 \h </w:instrText>
             </w:r>
             <w:r>
               <w:rPr>
@@ -776,7 +776,7 @@
               <w:lang w:eastAsia="hu-HU"/>
             </w:rPr>
           </w:pPr>
-          <w:hyperlink w:anchor="_Toc209782619" w:history="1">
+          <w:hyperlink w:anchor="_Toc210202059" w:history="1">
             <w:r>
               <w:rPr>
                 <w:rStyle w:val="Hiperhivatkozs"/>
@@ -818,7 +818,7 @@
                 <w:noProof/>
                 <w:webHidden/>
               </w:rPr>
-              <w:instrText xml:space="preserve"> PAGEREF _Toc209782619 \h </w:instrText>
+              <w:instrText xml:space="preserve"> PAGEREF _Toc210202059 \h </w:instrText>
             </w:r>
             <w:r>
               <w:rPr>
@@ -858,7 +858,7 @@
               <w:lang w:eastAsia="hu-HU"/>
             </w:rPr>
           </w:pPr>
-          <w:hyperlink w:anchor="_Toc209782620" w:history="1">
+          <w:hyperlink w:anchor="_Toc210202060" w:history="1">
             <w:r>
               <w:rPr>
                 <w:rStyle w:val="Hiperhivatkozs"/>
@@ -900,7 +900,7 @@
                 <w:noProof/>
                 <w:webHidden/>
               </w:rPr>
-              <w:instrText xml:space="preserve"> PAGEREF _Toc209782620 \h </w:instrText>
+              <w:instrText xml:space="preserve"> PAGEREF _Toc210202060 \h </w:instrText>
             </w:r>
             <w:r>
               <w:rPr>
@@ -940,7 +940,7 @@
               <w:lang w:eastAsia="hu-HU"/>
             </w:rPr>
           </w:pPr>
-          <w:hyperlink w:anchor="_Toc209782621" w:history="1">
+          <w:hyperlink w:anchor="_Toc210202061" w:history="1">
             <w:r>
               <w:rPr>
                 <w:rStyle w:val="Hiperhivatkozs"/>
@@ -982,7 +982,7 @@
                 <w:noProof/>
                 <w:webHidden/>
               </w:rPr>
-              <w:instrText xml:space="preserve"> PAGEREF _Toc209782621 \h </w:instrText>
+              <w:instrText xml:space="preserve"> PAGEREF _Toc210202061 \h </w:instrText>
             </w:r>
             <w:r>
               <w:rPr>
@@ -1022,7 +1022,7 @@
               <w:lang w:eastAsia="hu-HU"/>
             </w:rPr>
           </w:pPr>
-          <w:hyperlink w:anchor="_Toc209782622" w:history="1">
+          <w:hyperlink w:anchor="_Toc210202062" w:history="1">
             <w:r>
               <w:rPr>
                 <w:rStyle w:val="Hiperhivatkozs"/>
@@ -1064,7 +1064,7 @@
                 <w:noProof/>
                 <w:webHidden/>
               </w:rPr>
-              <w:instrText xml:space="preserve"> PAGEREF _Toc209782622 \h </w:instrText>
+              <w:instrText xml:space="preserve"> PAGEREF _Toc210202062 \h </w:instrText>
             </w:r>
             <w:r>
               <w:rPr>
@@ -1103,7 +1103,7 @@
               <w:noProof/>
             </w:rPr>
           </w:pPr>
-          <w:hyperlink w:anchor="_Toc209782623" w:history="1">
+          <w:hyperlink w:anchor="_Toc210202063" w:history="1">
             <w:r>
               <w:rPr>
                 <w:rStyle w:val="Hiperhivatkozs"/>
@@ -1145,7 +1145,7 @@
                 <w:noProof/>
                 <w:webHidden/>
               </w:rPr>
-              <w:instrText xml:space="preserve"> PAGEREF _Toc209782623 \h </w:instrText>
+              <w:instrText xml:space="preserve"> PAGEREF _Toc210202063 \h </w:instrText>
             </w:r>
             <w:r>
               <w:rPr>
@@ -1185,7 +1185,7 @@
               <w:lang w:eastAsia="hu-HU"/>
             </w:rPr>
           </w:pPr>
-          <w:hyperlink w:anchor="_Toc209782624" w:history="1">
+          <w:hyperlink w:anchor="_Toc210202064" w:history="1">
             <w:r>
               <w:rPr>
                 <w:rStyle w:val="Hiperhivatkozs"/>
@@ -1227,7 +1227,7 @@
                 <w:noProof/>
                 <w:webHidden/>
               </w:rPr>
-              <w:instrText xml:space="preserve"> PAGEREF _Toc209782624 \h </w:instrText>
+              <w:instrText xml:space="preserve"> PAGEREF _Toc210202064 \h </w:instrText>
             </w:r>
             <w:r>
               <w:rPr>
@@ -1267,7 +1267,7 @@
               <w:lang w:eastAsia="hu-HU"/>
             </w:rPr>
           </w:pPr>
-          <w:hyperlink w:anchor="_Toc209782625" w:history="1">
+          <w:hyperlink w:anchor="_Toc210202065" w:history="1">
             <w:r>
               <w:rPr>
                 <w:rStyle w:val="Hiperhivatkozs"/>
@@ -1309,7 +1309,7 @@
                 <w:noProof/>
                 <w:webHidden/>
               </w:rPr>
-              <w:instrText xml:space="preserve"> PAGEREF _Toc209782625 \h </w:instrText>
+              <w:instrText xml:space="preserve"> PAGEREF _Toc210202065 \h </w:instrText>
             </w:r>
             <w:r>
               <w:rPr>
@@ -1349,7 +1349,7 @@
               <w:lang w:eastAsia="hu-HU"/>
             </w:rPr>
           </w:pPr>
-          <w:hyperlink w:anchor="_Toc209782626" w:history="1">
+          <w:hyperlink w:anchor="_Toc210202066" w:history="1">
             <w:r>
               <w:rPr>
                 <w:rStyle w:val="Hiperhivatkozs"/>
@@ -1391,7 +1391,7 @@
                 <w:noProof/>
                 <w:webHidden/>
               </w:rPr>
-              <w:instrText xml:space="preserve"> PAGEREF _Toc209782626 \h </w:instrText>
+              <w:instrText xml:space="preserve"> PAGEREF _Toc210202066 \h </w:instrText>
             </w:r>
             <w:r>
               <w:rPr>
@@ -1431,7 +1431,7 @@
               <w:lang w:eastAsia="hu-HU"/>
             </w:rPr>
           </w:pPr>
-          <w:hyperlink w:anchor="_Toc209782627" w:history="1">
+          <w:hyperlink w:anchor="_Toc210202067" w:history="1">
             <w:r>
               <w:rPr>
                 <w:rStyle w:val="Hiperhivatkozs"/>
@@ -1473,7 +1473,7 @@
                 <w:noProof/>
                 <w:webHidden/>
               </w:rPr>
-              <w:instrText xml:space="preserve"> PAGEREF _Toc209782627 \h </w:instrText>
+              <w:instrText xml:space="preserve"> PAGEREF _Toc210202067 \h </w:instrText>
             </w:r>
             <w:r>
               <w:rPr>
@@ -1513,7 +1513,7 @@
               <w:lang w:eastAsia="hu-HU"/>
             </w:rPr>
           </w:pPr>
-          <w:hyperlink w:anchor="_Toc209782628" w:history="1">
+          <w:hyperlink w:anchor="_Toc210202068" w:history="1">
             <w:r>
               <w:rPr>
                 <w:rStyle w:val="Hiperhivatkozs"/>
@@ -1555,7 +1555,7 @@
                 <w:noProof/>
                 <w:webHidden/>
               </w:rPr>
-              <w:instrText xml:space="preserve"> PAGEREF _Toc209782628 \h </w:instrText>
+              <w:instrText xml:space="preserve"> PAGEREF _Toc210202068 \h </w:instrText>
             </w:r>
             <w:r>
               <w:rPr>
@@ -1595,7 +1595,7 @@
               <w:lang w:eastAsia="hu-HU"/>
             </w:rPr>
           </w:pPr>
-          <w:hyperlink w:anchor="_Toc209782629" w:history="1">
+          <w:hyperlink w:anchor="_Toc210202069" w:history="1">
             <w:r>
               <w:rPr>
                 <w:rStyle w:val="Hiperhivatkozs"/>
@@ -1637,7 +1637,7 @@
                 <w:noProof/>
                 <w:webHidden/>
               </w:rPr>
-              <w:instrText xml:space="preserve"> PAGEREF _Toc209782629 \h </w:instrText>
+              <w:instrText xml:space="preserve"> PAGEREF _Toc210202069 \h </w:instrText>
             </w:r>
             <w:r>
               <w:rPr>
@@ -1677,7 +1677,7 @@
               <w:lang w:eastAsia="hu-HU"/>
             </w:rPr>
           </w:pPr>
-          <w:hyperlink w:anchor="_Toc209782630" w:history="1">
+          <w:hyperlink w:anchor="_Toc210202070" w:history="1">
             <w:r>
               <w:rPr>
                 <w:rStyle w:val="Hiperhivatkozs"/>
@@ -1719,7 +1719,7 @@
                 <w:noProof/>
                 <w:webHidden/>
               </w:rPr>
-              <w:instrText xml:space="preserve"> PAGEREF _Toc209782630 \h </w:instrText>
+              <w:instrText xml:space="preserve"> PAGEREF _Toc210202070 \h </w:instrText>
             </w:r>
             <w:r>
               <w:rPr>
@@ -1758,7 +1758,7 @@
               <w:noProof/>
             </w:rPr>
           </w:pPr>
-          <w:hyperlink w:anchor="_Toc209782631" w:history="1">
+          <w:hyperlink w:anchor="_Toc210202071" w:history="1">
             <w:r>
               <w:rPr>
                 <w:rStyle w:val="Hiperhivatkozs"/>
@@ -1779,7 +1779,7 @@
                 <w:rStyle w:val="Hiperhivatkozs"/>
                 <w:noProof/>
               </w:rPr>
-              <w:t>Technológiai adatok</w:t>
+              <w:t>ER diagramm</w:t>
             </w:r>
             <w:r>
               <w:rPr>
@@ -1800,89 +1800,7 @@
                 <w:noProof/>
                 <w:webHidden/>
               </w:rPr>
-              <w:instrText xml:space="preserve"> PAGEREF _Toc209782631 \h </w:instrText>
-            </w:r>
-            <w:r>
-              <w:rPr>
-                <w:noProof/>
-                <w:webHidden/>
-              </w:rPr>
-            </w:r>
-            <w:r>
-              <w:rPr>
-                <w:noProof/>
-                <w:webHidden/>
-              </w:rPr>
-              <w:fldChar w:fldCharType="separate"/>
-            </w:r>
-            <w:r>
-              <w:rPr>
-                <w:noProof/>
-                <w:webHidden/>
-              </w:rPr>
-              <w:t>6</w:t>
-            </w:r>
-            <w:r>
-              <w:rPr>
-                <w:noProof/>
-                <w:webHidden/>
-              </w:rPr>
-              <w:fldChar w:fldCharType="end"/>
-            </w:r>
-          </w:hyperlink>
-        </w:p>
-        <w:p>
-          <w:pPr>
-            <w:pStyle w:val="TJ2"/>
-            <w:rPr>
-              <w:rFonts w:eastAsiaTheme="minorEastAsia"/>
-              <w:noProof/>
-              <w:lang w:eastAsia="hu-HU"/>
-            </w:rPr>
-          </w:pPr>
-          <w:hyperlink w:anchor="_Toc209782632" w:history="1">
-            <w:r>
-              <w:rPr>
-                <w:rStyle w:val="Hiperhivatkozs"/>
-                <w:noProof/>
-              </w:rPr>
-              <w:t>3.1.</w:t>
-            </w:r>
-            <w:r>
-              <w:rPr>
-                <w:rFonts w:eastAsiaTheme="minorEastAsia"/>
-                <w:noProof/>
-                <w:lang w:eastAsia="hu-HU"/>
-              </w:rPr>
-              <w:tab/>
-            </w:r>
-            <w:r>
-              <w:rPr>
-                <w:rStyle w:val="Hiperhivatkozs"/>
-                <w:noProof/>
-              </w:rPr>
-              <w:t>Operációs rendszer</w:t>
-            </w:r>
-            <w:r>
-              <w:rPr>
-                <w:noProof/>
-                <w:webHidden/>
-              </w:rPr>
-              <w:tab/>
-            </w:r>
-            <w:r>
-              <w:rPr>
-                <w:noProof/>
-                <w:webHidden/>
-              </w:rPr>
-              <w:fldChar w:fldCharType="begin"/>
-            </w:r>
-            <w:r>
-              <w:rPr>
-                <w:noProof/>
-                <w:webHidden/>
-              </w:rPr>
-              <w:instrText xml:space="preserve"> PAGEREF _Toc209782632 \h </w:instrText>
+              <w:instrText xml:space="preserve"> PAGEREF _Toc210202071 \h </w:instrText>
             </w:r>
             <w:r>
               <w:rPr>
@@ -1937,7 +1855,7 @@
           <w:szCs w:val="36"/>
         </w:rPr>
       </w:pPr>
-      <w:bookmarkStart w:id="1" w:name="_Toc209782615"/>
+      <w:bookmarkStart w:id="1" w:name="_Toc210202055"/>
       <w:r>
         <w:lastRenderedPageBreak/>
         <w:t>1.</w:t>
@@ -1956,7 +1874,7 @@
           <w:numId w:val="18"/>
         </w:numPr>
       </w:pPr>
-      <w:bookmarkStart w:id="2" w:name="_Toc209782616"/>
+      <w:bookmarkStart w:id="2" w:name="_Toc210202056"/>
       <w:proofErr w:type="spellStart"/>
       <w:r>
         <w:t>Felhasznalo</w:t>
@@ -1995,7 +1913,13 @@
       </w:r>
       <w:proofErr w:type="spellEnd"/>
       <w:r>
-        <w:t xml:space="preserve">(255), </w:t>
+        <w:t>(</w:t>
+      </w:r>
+      <w:r>
+        <w:t>100</w:t>
+      </w:r>
+      <w:r>
+        <w:t xml:space="preserve">), </w:t>
       </w:r>
       <w:proofErr w:type="spellStart"/>
       <w:r>
@@ -2027,7 +1951,13 @@
       </w:r>
       <w:proofErr w:type="spellEnd"/>
       <w:r>
-        <w:t xml:space="preserve">(255), </w:t>
+        <w:t>(</w:t>
+      </w:r>
+      <w:r>
+        <w:t>100</w:t>
+      </w:r>
+      <w:r>
+        <w:t xml:space="preserve">), </w:t>
       </w:r>
       <w:proofErr w:type="spellStart"/>
       <w:r>
@@ -2086,15 +2016,7 @@
       </w:r>
       <w:proofErr w:type="spellEnd"/>
       <w:r>
-        <w:t xml:space="preserve">(255) </w:t>
-      </w:r>
-      <w:proofErr w:type="spellStart"/>
-      <w:r>
-        <w:t>Not</w:t>
-      </w:r>
-      <w:proofErr w:type="spellEnd"/>
-      <w:r>
-        <w:t xml:space="preserve"> Null]: Szállítási cím</w:t>
+        <w:t>(255)]: Szállítási cím</w:t>
       </w:r>
     </w:p>
     <w:p>
@@ -2105,7 +2027,7 @@
           <w:numId w:val="18"/>
         </w:numPr>
       </w:pPr>
-      <w:bookmarkStart w:id="3" w:name="_Toc209782617"/>
+      <w:bookmarkStart w:id="3" w:name="_Toc210202057"/>
       <w:proofErr w:type="spellStart"/>
       <w:r>
         <w:t>Ceg</w:t>
@@ -2125,11 +2047,9 @@
       <w:r>
         <w:t xml:space="preserve"> [Integer </w:t>
       </w:r>
-      <w:proofErr w:type="spellStart"/>
-      <w:r>
-        <w:t>esődleges</w:t>
-      </w:r>
-      <w:proofErr w:type="spellEnd"/>
+      <w:r>
+        <w:t>elsődleges</w:t>
+      </w:r>
       <w:r>
         <w:t xml:space="preserve"> kulcs]: Cég azonosító</w:t>
       </w:r>
@@ -2152,7 +2072,13 @@
       </w:r>
       <w:proofErr w:type="spellEnd"/>
       <w:r>
-        <w:t xml:space="preserve">(255), </w:t>
+        <w:t>(</w:t>
+      </w:r>
+      <w:r>
+        <w:t>100</w:t>
+      </w:r>
+      <w:r>
+        <w:t xml:space="preserve">), </w:t>
       </w:r>
       <w:proofErr w:type="spellStart"/>
       <w:r>
@@ -2181,7 +2107,93 @@
       </w:r>
       <w:proofErr w:type="spellEnd"/>
       <w:r>
-        <w:t xml:space="preserve">(50), </w:t>
+        <w:t>(</w:t>
+      </w:r>
+      <w:r>
+        <w:t>11</w:t>
+      </w:r>
+      <w:r>
+        <w:t>)]: Cég adószám</w:t>
+      </w:r>
+    </w:p>
+    <w:p>
+      <w:pPr>
+        <w:pStyle w:val="Listaszerbekezds"/>
+      </w:pPr>
+      <w:proofErr w:type="spellStart"/>
+      <w:r>
+        <w:t>eu_adoszam</w:t>
+      </w:r>
+      <w:proofErr w:type="spellEnd"/>
+      <w:r>
+        <w:t xml:space="preserve"> [</w:t>
+      </w:r>
+      <w:proofErr w:type="spellStart"/>
+      <w:r>
+        <w:t>Varchar</w:t>
+      </w:r>
+      <w:proofErr w:type="spellEnd"/>
+      <w:r>
+        <w:t>(20): Cég európai adószám</w:t>
+      </w:r>
+    </w:p>
+    <w:p>
+      <w:pPr>
+        <w:pStyle w:val="Listaszerbekezds"/>
+      </w:pPr>
+      <w:r>
+        <w:t>cím [</w:t>
+      </w:r>
+      <w:proofErr w:type="spellStart"/>
+      <w:r>
+        <w:t>Varchar</w:t>
+      </w:r>
+      <w:proofErr w:type="spellEnd"/>
+      <w:r>
+        <w:t>(255)]: Cég cím</w:t>
+      </w:r>
+    </w:p>
+    <w:p>
+      <w:pPr>
+        <w:pStyle w:val="Listaszerbekezds"/>
+      </w:pPr>
+      <w:r>
+        <w:t>email [</w:t>
+      </w:r>
+      <w:proofErr w:type="spellStart"/>
+      <w:r>
+        <w:t>Varchar</w:t>
+      </w:r>
+      <w:proofErr w:type="spellEnd"/>
+      <w:r>
+        <w:t>(100)]: Cég e-mail cím</w:t>
+      </w:r>
+    </w:p>
+    <w:p>
+      <w:pPr>
+        <w:pStyle w:val="Listaszerbekezds"/>
+      </w:pPr>
+      <w:r>
+        <w:t>telefon [</w:t>
+      </w:r>
+      <w:proofErr w:type="spellStart"/>
+      <w:r>
+        <w:t>Varchar</w:t>
+      </w:r>
+      <w:proofErr w:type="spellEnd"/>
+      <w:r>
+        <w:t>(50)]: Cég telefonszám</w:t>
+      </w:r>
+    </w:p>
+    <w:p>
+      <w:pPr>
+        <w:pStyle w:val="Listaszerbekezds"/>
+      </w:pPr>
+      <w:r>
+        <w:t>alkalmazott [Text</w:t>
+      </w:r>
+      <w:r>
+        <w:t xml:space="preserve">, </w:t>
       </w:r>
       <w:proofErr w:type="spellStart"/>
       <w:r>
@@ -2189,63 +2201,10 @@
       </w:r>
       <w:proofErr w:type="spellEnd"/>
       <w:r>
-        <w:t xml:space="preserve"> Null]: Cég adószám</w:t>
-      </w:r>
-    </w:p>
-    <w:p>
-      <w:pPr>
-        <w:pStyle w:val="Listaszerbekezds"/>
-      </w:pPr>
-      <w:r>
-        <w:t>cím [</w:t>
-      </w:r>
-      <w:proofErr w:type="spellStart"/>
-      <w:r>
-        <w:t>Varchar</w:t>
-      </w:r>
-      <w:proofErr w:type="spellEnd"/>
-      <w:r>
-        <w:t>(255)]: Cég cím</w:t>
-      </w:r>
-    </w:p>
-    <w:p>
-      <w:pPr>
-        <w:pStyle w:val="Listaszerbekezds"/>
-      </w:pPr>
-      <w:r>
-        <w:t>email [</w:t>
-      </w:r>
-      <w:proofErr w:type="spellStart"/>
-      <w:r>
-        <w:t>Varchar</w:t>
-      </w:r>
-      <w:proofErr w:type="spellEnd"/>
-      <w:r>
-        <w:t>(100)]: Cég e-mail cím</w:t>
-      </w:r>
-    </w:p>
-    <w:p>
-      <w:pPr>
-        <w:pStyle w:val="Listaszerbekezds"/>
-      </w:pPr>
-      <w:r>
-        <w:t>telefon [</w:t>
-      </w:r>
-      <w:proofErr w:type="spellStart"/>
-      <w:r>
-        <w:t>Varchar</w:t>
-      </w:r>
-      <w:proofErr w:type="spellEnd"/>
-      <w:r>
-        <w:t>(50)]: Cég telefonszám</w:t>
-      </w:r>
-    </w:p>
-    <w:p>
-      <w:pPr>
-        <w:pStyle w:val="Listaszerbekezds"/>
-      </w:pPr>
-      <w:r>
-        <w:t>alkalmazott [Text]: Cég alkalmazottjai [felsorolás ként tárolva]</w:t>
+        <w:t xml:space="preserve"> null</w:t>
+      </w:r>
+      <w:r>
+        <w:t>]: Cég alkalmazottjai [felsorolás ként tárolva]</w:t>
       </w:r>
     </w:p>
     <w:p>
@@ -2256,7 +2215,7 @@
           <w:numId w:val="18"/>
         </w:numPr>
       </w:pPr>
-      <w:bookmarkStart w:id="4" w:name="_Toc209782618"/>
+      <w:bookmarkStart w:id="4" w:name="_Toc210202058"/>
       <w:proofErr w:type="spellStart"/>
       <w:r>
         <w:t>Termek_kategoria</w:t>
@@ -2295,7 +2254,13 @@
       </w:r>
       <w:proofErr w:type="spellEnd"/>
       <w:r>
-        <w:t>(255)</w:t>
+        <w:t>(</w:t>
+      </w:r>
+      <w:r>
+        <w:t>100</w:t>
+      </w:r>
+      <w:r>
+        <w:t>)</w:t>
       </w:r>
       <w:r>
         <w:t>]: Termék kategória név</w:t>
@@ -2309,7 +2274,7 @@
           <w:numId w:val="18"/>
         </w:numPr>
       </w:pPr>
-      <w:bookmarkStart w:id="5" w:name="_Toc209782619"/>
+      <w:bookmarkStart w:id="5" w:name="_Toc210202059"/>
       <w:r>
         <w:t>Termek</w:t>
       </w:r>
@@ -2374,7 +2339,13 @@
       </w:r>
       <w:proofErr w:type="spellEnd"/>
       <w:r>
-        <w:t xml:space="preserve">(255) </w:t>
+        <w:t>(</w:t>
+      </w:r>
+      <w:r>
+        <w:t>100</w:t>
+      </w:r>
+      <w:r>
+        <w:t xml:space="preserve">) </w:t>
       </w:r>
       <w:proofErr w:type="spellStart"/>
       <w:r>
@@ -2438,7 +2409,13 @@
       </w:r>
       <w:proofErr w:type="spellEnd"/>
       <w:r>
-        <w:t>(4)</w:t>
+        <w:t>(</w:t>
+      </w:r>
+      <w:r>
+        <w:t>10</w:t>
+      </w:r>
+      <w:r>
+        <w:t>)</w:t>
       </w:r>
       <w:r>
         <w:t>]: Termék egység csomag</w:t>
@@ -2522,19 +2499,6 @@
       </w:r>
       <w:r>
         <w:t>]: Termék kategória</w:t>
-      </w:r>
-    </w:p>
-    <w:p>
-      <w:pPr>
-        <w:pStyle w:val="Listaszerbekezds"/>
-      </w:pPr>
-      <w:proofErr w:type="spellStart"/>
-      <w:r>
-        <w:t>vasarolt_menny</w:t>
-      </w:r>
-      <w:proofErr w:type="spellEnd"/>
-      <w:r>
-        <w:t xml:space="preserve"> [Integer]: Összes eladott mennyiség</w:t>
       </w:r>
     </w:p>
     <w:p>
@@ -2558,7 +2522,7 @@
           <w:numId w:val="18"/>
         </w:numPr>
       </w:pPr>
-      <w:bookmarkStart w:id="6" w:name="_Toc209782620"/>
+      <w:bookmarkStart w:id="6" w:name="_Toc210202060"/>
       <w:proofErr w:type="spellStart"/>
       <w:r>
         <w:t>Partnerseg</w:t>
@@ -2578,11 +2542,9 @@
       <w:r>
         <w:t xml:space="preserve"> [Integer, </w:t>
       </w:r>
-      <w:proofErr w:type="spellStart"/>
-      <w:r>
-        <w:t>esődleges</w:t>
-      </w:r>
-      <w:proofErr w:type="spellEnd"/>
+      <w:r>
+        <w:t>elsődleges</w:t>
+      </w:r>
       <w:r>
         <w:t xml:space="preserve"> kulcs]:  Partnerség azonosító</w:t>
       </w:r>
@@ -2682,16 +2644,6 @@
       </w:r>
       <w:r>
         <w:t>]: Megállapodott fizetési forma [átutalás, készpénz]</w:t>
-      </w:r>
-    </w:p>
-    <w:p>
-      <w:pPr>
-        <w:spacing w:after="160"/>
-        <w:ind w:left="0"/>
-        <w:jc w:val="left"/>
-      </w:pPr>
-      <w:r>
-        <w:br w:type="page"/>
       </w:r>
     </w:p>
     <w:p>
@@ -2702,7 +2654,7 @@
           <w:numId w:val="18"/>
         </w:numPr>
       </w:pPr>
-      <w:bookmarkStart w:id="7" w:name="_Toc209782621"/>
+      <w:bookmarkStart w:id="7" w:name="_Toc210202061"/>
       <w:proofErr w:type="spellStart"/>
       <w:r>
         <w:lastRenderedPageBreak/>
@@ -2775,6 +2727,33 @@
       </w:r>
       <w:r>
         <w:t>]: Rendelés dátum</w:t>
+      </w:r>
+    </w:p>
+    <w:p>
+      <w:pPr>
+        <w:pStyle w:val="Listaszerbekezds"/>
+      </w:pPr>
+      <w:r>
+        <w:t>status</w:t>
+      </w:r>
+      <w:r>
+        <w:t xml:space="preserve"> [</w:t>
+      </w:r>
+      <w:proofErr w:type="spellStart"/>
+      <w:r>
+        <w:t>Varchar</w:t>
+      </w:r>
+      <w:proofErr w:type="spellEnd"/>
+      <w:r>
+        <w:t xml:space="preserve">(10), </w:t>
+      </w:r>
+      <w:proofErr w:type="spellStart"/>
+      <w:r>
+        <w:t>Not</w:t>
+      </w:r>
+      <w:proofErr w:type="spellEnd"/>
+      <w:r>
+        <w:t xml:space="preserve"> Null]: Rendelés státusza</w:t>
       </w:r>
     </w:p>
     <w:p>
@@ -2785,7 +2764,7 @@
           <w:numId w:val="18"/>
         </w:numPr>
       </w:pPr>
-      <w:bookmarkStart w:id="8" w:name="_Toc209782622"/>
+      <w:bookmarkStart w:id="8" w:name="_Toc210202062"/>
       <w:proofErr w:type="spellStart"/>
       <w:r>
         <w:t>Rendeles_tetel</w:t>
@@ -2803,7 +2782,7 @@
       </w:r>
       <w:proofErr w:type="spellEnd"/>
       <w:r>
-        <w:t xml:space="preserve"> [Integer, elsődleges kulcs</w:t>
+        <w:t xml:space="preserve"> [Integer</w:t>
       </w:r>
       <w:r>
         <w:t xml:space="preserve">, </w:t>
@@ -2831,9 +2810,6 @@
       <w:proofErr w:type="spellEnd"/>
       <w:r>
         <w:t xml:space="preserve"> [Integer</w:t>
-      </w:r>
-      <w:r>
-        <w:t>, elsődleges kulcs</w:t>
       </w:r>
       <w:r>
         <w:t xml:space="preserve">, </w:t>
@@ -2889,7 +2865,7 @@
           <w:szCs w:val="27"/>
         </w:rPr>
       </w:pPr>
-      <w:bookmarkStart w:id="9" w:name="_Toc209782623"/>
+      <w:bookmarkStart w:id="9" w:name="_Toc210202063"/>
       <w:r>
         <w:lastRenderedPageBreak/>
         <w:t>Táblák közötti kapcsolatok</w:t>
@@ -2904,7 +2880,7 @@
           <w:numId w:val="18"/>
         </w:numPr>
       </w:pPr>
-      <w:bookmarkStart w:id="10" w:name="_Toc209782624"/>
+      <w:bookmarkStart w:id="10" w:name="_Toc210202064"/>
       <w:proofErr w:type="spellStart"/>
       <w:r>
         <w:t>Felhasznalo</w:t>
@@ -2954,7 +2930,7 @@
           <w:numId w:val="18"/>
         </w:numPr>
       </w:pPr>
-      <w:bookmarkStart w:id="11" w:name="_Toc209782625"/>
+      <w:bookmarkStart w:id="11" w:name="_Toc210202065"/>
       <w:proofErr w:type="spellStart"/>
       <w:r>
         <w:t>Ceg</w:t>
@@ -3038,7 +3014,7 @@
           <w:numId w:val="18"/>
         </w:numPr>
       </w:pPr>
-      <w:bookmarkStart w:id="12" w:name="_Toc209782626"/>
+      <w:bookmarkStart w:id="12" w:name="_Toc210202066"/>
       <w:proofErr w:type="spellStart"/>
       <w:r>
         <w:t>Termek_kategoria</w:t>
@@ -3085,7 +3061,7 @@
           <w:numId w:val="18"/>
         </w:numPr>
       </w:pPr>
-      <w:bookmarkStart w:id="13" w:name="_Toc209782627"/>
+      <w:bookmarkStart w:id="13" w:name="_Toc210202067"/>
       <w:r>
         <w:t>Termek</w:t>
       </w:r>
@@ -3156,7 +3132,7 @@
           <w:numId w:val="18"/>
         </w:numPr>
       </w:pPr>
-      <w:bookmarkStart w:id="14" w:name="_Toc209782628"/>
+      <w:bookmarkStart w:id="14" w:name="_Toc210202068"/>
       <w:proofErr w:type="spellStart"/>
       <w:r>
         <w:t>Partnerseg</w:t>
@@ -3257,7 +3233,7 @@
           <w:numId w:val="18"/>
         </w:numPr>
       </w:pPr>
-      <w:bookmarkStart w:id="15" w:name="_Toc209782629"/>
+      <w:bookmarkStart w:id="15" w:name="_Toc210202069"/>
       <w:proofErr w:type="spellStart"/>
       <w:r>
         <w:t>Rendeles</w:t>
@@ -3311,7 +3287,7 @@
           <w:numId w:val="18"/>
         </w:numPr>
       </w:pPr>
-      <w:bookmarkStart w:id="16" w:name="_Toc209782630"/>
+      <w:bookmarkStart w:id="16" w:name="_Toc210202070"/>
       <w:proofErr w:type="spellStart"/>
       <w:r>
         <w:lastRenderedPageBreak/>
@@ -3413,43 +3389,77 @@
           <w:szCs w:val="27"/>
         </w:rPr>
       </w:pPr>
-      <w:r>
+      <w:bookmarkStart w:id="17" w:name="_Toc210202071"/>
+      <w:r>
+        <w:rPr>
+          <w:noProof/>
+        </w:rPr>
         <w:lastRenderedPageBreak/>
+        <w:drawing>
+          <wp:anchor distT="0" distB="0" distL="114300" distR="114300" simplePos="0" relativeHeight="251658240" behindDoc="0" locked="0" layoutInCell="1" allowOverlap="1" wp14:anchorId="0F7E040C" wp14:editId="1DC1BC94">
+            <wp:simplePos x="0" y="0"/>
+            <wp:positionH relativeFrom="margin">
+              <wp:align>left</wp:align>
+            </wp:positionH>
+            <wp:positionV relativeFrom="paragraph">
+              <wp:posOffset>421392</wp:posOffset>
+            </wp:positionV>
+            <wp:extent cx="5760720" cy="4791710"/>
+            <wp:effectExtent l="0" t="0" r="0" b="8890"/>
+            <wp:wrapSquare wrapText="bothSides"/>
+            <wp:docPr id="5" name="Ábra 5"/>
+            <wp:cNvGraphicFramePr>
+              <a:graphicFrameLocks xmlns:a="http://schemas.openxmlformats.org/drawingml/2006/main" noChangeAspect="1"/>
+            </wp:cNvGraphicFramePr>
+            <a:graphic xmlns:a="http://schemas.openxmlformats.org/drawingml/2006/main">
+              <a:graphicData uri="http://schemas.openxmlformats.org/drawingml/2006/picture">
+                <pic:pic xmlns:pic="http://schemas.openxmlformats.org/drawingml/2006/picture">
+                  <pic:nvPicPr>
+                    <pic:cNvPr id="5" name="Ábra 5"/>
+                    <pic:cNvPicPr/>
+                  </pic:nvPicPr>
+                  <pic:blipFill>
+                    <a:blip r:embed="rId9">
+                      <a:extLst>
+                        <a:ext uri="{28A0092B-C50C-407E-A947-70E740481C1C}">
+                          <a14:useLocalDpi xmlns:a14="http://schemas.microsoft.com/office/drawing/2010/main" val="0"/>
+                        </a:ext>
+                        <a:ext uri="{96DAC541-7B7A-43D3-8B79-37D633B846F1}">
+                          <asvg:svgBlip xmlns:asvg="http://schemas.microsoft.com/office/drawing/2016/SVG/main" r:embed="rId10"/>
+                        </a:ext>
+                      </a:extLst>
+                    </a:blip>
+                    <a:stretch>
+                      <a:fillRect/>
+                    </a:stretch>
+                  </pic:blipFill>
+                  <pic:spPr>
+                    <a:xfrm>
+                      <a:off x="0" y="0"/>
+                      <a:ext cx="5760720" cy="4791710"/>
+                    </a:xfrm>
+                    <a:prstGeom prst="rect">
+                      <a:avLst/>
+                    </a:prstGeom>
+                  </pic:spPr>
+                </pic:pic>
+              </a:graphicData>
+            </a:graphic>
+          </wp:anchor>
+        </w:drawing>
+      </w:r>
+      <w:r>
         <w:t>ER diagramm</w:t>
       </w:r>
-    </w:p>
-    <w:p>
-      <w:pPr>
-        <w:pStyle w:val="Cmsor2"/>
-        <w:numPr>
-          <w:ilvl w:val="1"/>
-          <w:numId w:val="18"/>
-        </w:numPr>
-      </w:pPr>
-      <w:bookmarkStart w:id="17" w:name="_Toc209178479"/>
-      <w:bookmarkStart w:id="18" w:name="_Toc209782632"/>
-      <w:r>
-        <w:t>Operációs rendszer</w:t>
-      </w:r>
       <w:bookmarkEnd w:id="17"/>
-      <w:bookmarkEnd w:id="18"/>
-    </w:p>
-    <w:p>
-      <w:pPr>
-        <w:pStyle w:val="Cmsor2"/>
-        <w:numPr>
-          <w:ilvl w:val="1"/>
-          <w:numId w:val="18"/>
-        </w:numPr>
-      </w:pPr>
     </w:p>
     <w:sectPr>
-      <w:headerReference w:type="even" r:id="rId9"/>
-      <w:headerReference w:type="default" r:id="rId10"/>
-      <w:footerReference w:type="even" r:id="rId11"/>
-      <w:footerReference w:type="default" r:id="rId12"/>
-      <w:headerReference w:type="first" r:id="rId13"/>
-      <w:footerReference w:type="first" r:id="rId14"/>
+      <w:headerReference w:type="even" r:id="rId11"/>
+      <w:headerReference w:type="default" r:id="rId12"/>
+      <w:footerReference w:type="even" r:id="rId13"/>
+      <w:footerReference w:type="default" r:id="rId14"/>
+      <w:headerReference w:type="first" r:id="rId15"/>
+      <w:footerReference w:type="first" r:id="rId16"/>
       <w:pgSz w:w="11906" w:h="16838"/>
       <w:pgMar w:top="1417" w:right="1417" w:bottom="1417" w:left="1417" w:header="708" w:footer="708" w:gutter="0"/>
       <w:pgNumType w:start="0" w:chapStyle="1"/>
@@ -3809,7 +3819,7 @@
         <v:path o:extrusionok="f" gradientshapeok="t" o:connecttype="rect"/>
         <o:lock v:ext="edit" aspectratio="t"/>
       </v:shapetype>
-      <v:shape id="_x0000_i1186" type="#_x0000_t75" style="width:160.3pt;height:173.2pt" o:bullet="t">
+      <v:shape id="_x0000_i1082" type="#_x0000_t75" style="width:160.3pt;height:173.45pt" o:bullet="t">
         <v:imagedata r:id="rId1" o:title="reka_symbol_alt"/>
       </v:shape>
     </w:pict>
@@ -7924,6 +7934,7 @@
     <w:rsid w:val="008D461B"/>
     <w:rsid w:val="00970177"/>
     <w:rsid w:val="00977F14"/>
+    <w:rsid w:val="00980188"/>
     <w:rsid w:val="00CA50EE"/>
     <w:rsid w:val="00CD720E"/>
     <w:rsid w:val="00D1597E"/>

</xml_diff>